<commit_message>
updating the learning doc
</commit_message>
<xml_diff>
--- a/learning-doc.docx
+++ b/learning-doc.docx
@@ -282,8 +282,37 @@
             <w:r>
               <w:t>Creating a mongoose schema for building collections</w:t>
             </w:r>
+          </w:p>
+          <w:p>
+            <w:pPr>
+              <w:pStyle w:val="ListParagraph"/>
+              <w:numPr>
+                <w:ilvl w:val="0"/>
+                <w:numId w:val="3"/>
+              </w:numPr>
+            </w:pPr>
+            <w:r>
+              <w:t xml:space="preserve">You must subscribe() to an observable </w:t>
+            </w:r>
+            <w:r>
+              <w:t>to access the value</w:t>
+            </w:r>
             <w:bookmarkStart w:id="0" w:name="_GoBack"/>
             <w:bookmarkEnd w:id="0"/>
+          </w:p>
+          <w:p>
+            <w:pPr>
+              <w:pStyle w:val="ListParagraph"/>
+              <w:numPr>
+                <w:ilvl w:val="0"/>
+                <w:numId w:val="3"/>
+              </w:numPr>
+            </w:pPr>
+          </w:p>
+          <w:p>
+            <w:pPr>
+              <w:ind w:left="1080"/>
+            </w:pPr>
           </w:p>
         </w:tc>
       </w:tr>

</xml_diff>

<commit_message>
completed the CRUD app
</commit_message>
<xml_diff>
--- a/learning-doc.docx
+++ b/learning-doc.docx
@@ -292,13 +292,8 @@
               </w:numPr>
             </w:pPr>
             <w:r>
-              <w:t xml:space="preserve">You must subscribe() to an observable </w:t>
-            </w:r>
-            <w:r>
-              <w:t>to access the value</w:t>
-            </w:r>
-            <w:bookmarkStart w:id="0" w:name="_GoBack"/>
-            <w:bookmarkEnd w:id="0"/>
+              <w:t>Best practice is to .subscribe() in the component</w:t>
+            </w:r>
           </w:p>
           <w:p>
             <w:pPr>
@@ -308,6 +303,12 @@
                 <w:numId w:val="3"/>
               </w:numPr>
             </w:pPr>
+            <w:r>
+              <w:t xml:space="preserve">Learned the difference between </w:t>
+            </w:r>
+            <w:r>
+              <w:t>var / let / const</w:t>
+            </w:r>
           </w:p>
           <w:p>
             <w:pPr>
@@ -366,10 +367,30 @@
             <w:pPr>
               <w:pStyle w:val="ListParagraph"/>
               <w:numPr>
-                <w:ilvl w:val="0"/>
+                <w:ilvl w:val="1"/>
                 <w:numId w:val="5"/>
               </w:numPr>
             </w:pPr>
+            <w:r>
+              <w:t xml:space="preserve">In this tutorial, the routing is separated into a different folder whereas our capstone project has all the routing within the server.js file. </w:t>
+            </w:r>
+            <w:r>
+              <w:t xml:space="preserve">Solved because the api routing was missing from the server file. </w:t>
+            </w:r>
+            <w:r>
+              <w:t>Required</w:t>
+            </w:r>
+            <w:r>
+              <w:t xml:space="preserve"> within the const express</w:t>
+            </w:r>
+            <w:r>
+              <w:t xml:space="preserve">. </w:t>
+            </w:r>
+            <w:bookmarkStart w:id="0" w:name="_GoBack"/>
+            <w:bookmarkEnd w:id="0"/>
+            <w:r>
+              <w:t>Implemented in the app.use(‘/business/’, api)</w:t>
+            </w:r>
           </w:p>
           <w:p/>
           <w:p/>
@@ -848,7 +869,7 @@
   <w:abstractNum w:abstractNumId="4" w15:restartNumberingAfterBreak="0">
     <w:nsid w:val="76235F0F"/>
     <w:multiLevelType w:val="hybridMultilevel"/>
-    <w:tmpl w:val="2AA09404"/>
+    <w:tmpl w:val="405EAF84"/>
     <w:lvl w:ilvl="0" w:tplc="6EF2BB18">
       <w:numFmt w:val="bullet"/>
       <w:lvlText w:val="-"/>
@@ -860,7 +881,7 @@
         <w:rFonts w:ascii="Calibri" w:eastAsiaTheme="minorHAnsi" w:hAnsi="Calibri" w:cs="Calibri" w:hint="default"/>
       </w:rPr>
     </w:lvl>
-    <w:lvl w:ilvl="1" w:tplc="10090003" w:tentative="1">
+    <w:lvl w:ilvl="1" w:tplc="10090003">
       <w:start w:val="1"/>
       <w:numFmt w:val="bullet"/>
       <w:lvlText w:val="o"/>

</xml_diff>